<commit_message>
Atualizando artefatos para novo cliente
</commit_message>
<xml_diff>
--- a/02. Integrantes do Projeto.docx
+++ b/02. Integrantes do Projeto.docx
@@ -10,13 +10,7 @@
       <w:bookmarkStart w:id="0" w:name="_heading=h.gjdgxs"/>
       <w:bookmarkEnd w:id="0"/>
       <w:r>
-        <w:t>Integrantes do Projeto – Turma SI</w:t>
-      </w:r>
-      <w:r>
-        <w:t>.</w:t>
-      </w:r>
-      <w:r>
-        <w:t>B</w:t>
+        <w:t>Integrantes do Projeto – Turma SI.B</w:t>
       </w:r>
     </w:p>
     <w:p>
@@ -274,18 +268,19 @@
         <w:ind w:left="0" w:right="0" w:firstLine="0"/>
         <w:jc w:val="left"/>
         <w:rPr>
-          <w:rFonts w:ascii="Arial" w:hAnsi="Arial" w:eastAsia="Arial" w:cs="Arial"/>
+          <w:rFonts w:eastAsia="Arial" w:cs="Arial"/>
           <w:b w:val="0"/>
           <w:i w:val="0"/>
           <w:caps w:val="0"/>
           <w:smallCaps w:val="0"/>
           <w:strike w:val="0"/>
           <w:dstrike w:val="0"/>
-          <w:color w:val="FF0000"/>
+          <w:color w:val="000000"/>
           <w:position w:val="0"/>
           <w:sz w:val="22"/>
           <w:szCs w:val="22"/>
           <w:u w:val="none"/>
+          <w:shd w:val="clear" w:fill="auto"/>
           <w:vertAlign w:val="baseline"/>
         </w:rPr>
       </w:pPr>
@@ -316,6 +311,8 @@
           <w:vertAlign w:val="baseline"/>
         </w:rPr>
       </w:pPr>
+      <w:bookmarkStart w:id="1" w:name="_GoBack"/>
+      <w:bookmarkEnd w:id="1"/>
       <w:r>
         <w:rPr>
           <w:rFonts w:eastAsia="Arial" w:cs="Arial"/>
@@ -333,7 +330,7 @@
           <w:shd w:val="clear" w:fill="auto"/>
           <w:vertAlign w:val="baseline"/>
         </w:rPr>
-        <w:t xml:space="preserve">Nome da Equipe de Desenvolvimento: </w:t>
+        <w:t xml:space="preserve">Equipe de Desenvolvimento: </w:t>
       </w:r>
     </w:p>
     <w:p>
@@ -2360,8 +2357,6 @@
         <w:ind w:left="720" w:right="0" w:firstLine="0"/>
         <w:jc w:val="left"/>
       </w:pPr>
-      <w:bookmarkStart w:id="1" w:name="_GoBack"/>
-      <w:bookmarkEnd w:id="1"/>
     </w:p>
     <w:sectPr>
       <w:pgSz w:w="11906" w:h="16838"/>

</xml_diff>